<commit_message>
stack: car positioning, Binary: Binary search matrix
</commit_message>
<xml_diff>
--- a/Python/Data Structure Mistakes.docx
+++ b/Python/Data Structure Mistakes.docx
@@ -186,15 +186,7 @@
         <w:t>always truncates toward zero</w:t>
       </w:r>
       <w:r>
-        <w:t xml:space="preserve">, I missed Negative numbers cases and using </w:t>
-      </w:r>
-      <w:proofErr w:type="spellStart"/>
-      <w:r>
-        <w:t>math.Floor</w:t>
-      </w:r>
-      <w:proofErr w:type="spellEnd"/>
-      <w:r>
-        <w:t xml:space="preserve"> in general .</w:t>
+        <w:t>, I missed Negative numbers cases and using math.Floor in general .</w:t>
       </w:r>
     </w:p>
     <w:p/>
@@ -245,6 +237,144 @@
           <w14:ligatures w14:val="none"/>
         </w:rPr>
       </w:pPr>
+    </w:p>
+    <w:p>
+      <w:pPr>
+        <w:spacing w:after="0" w:line="240" w:lineRule="auto"/>
+        <w:rPr>
+          <w:rFonts w:ascii="Times New Roman" w:eastAsia="Times New Roman" w:hAnsi="Times New Roman" w:cs="Times New Roman"/>
+          <w:kern w:val="0"/>
+          <w14:ligatures w14:val="none"/>
+        </w:rPr>
+      </w:pPr>
+      <w:r>
+        <w:rPr>
+          <w:rFonts w:ascii="Times New Roman" w:eastAsia="Times New Roman" w:hAnsi="Times New Roman" w:cs="Times New Roman"/>
+          <w:kern w:val="0"/>
+          <w14:ligatures w14:val="none"/>
+        </w:rPr>
+        <w:t xml:space="preserve">Q: Car fleet </w:t>
+      </w:r>
+    </w:p>
+    <w:p>
+      <w:pPr>
+        <w:spacing w:after="0" w:line="240" w:lineRule="auto"/>
+        <w:rPr>
+          <w:rFonts w:ascii="Times New Roman" w:eastAsia="Times New Roman" w:hAnsi="Times New Roman" w:cs="Times New Roman"/>
+          <w:kern w:val="0"/>
+          <w14:ligatures w14:val="none"/>
+        </w:rPr>
+      </w:pPr>
+    </w:p>
+    <w:p>
+      <w:pPr>
+        <w:spacing w:after="0" w:line="240" w:lineRule="auto"/>
+        <w:rPr>
+          <w:rFonts w:ascii="Times New Roman" w:eastAsia="Times New Roman" w:hAnsi="Times New Roman" w:cs="Times New Roman"/>
+          <w:kern w:val="0"/>
+          <w14:ligatures w14:val="none"/>
+        </w:rPr>
+      </w:pPr>
+      <w:r>
+        <w:rPr>
+          <w:rFonts w:ascii="Times New Roman" w:eastAsia="Times New Roman" w:hAnsi="Times New Roman" w:cs="Times New Roman"/>
+          <w:kern w:val="0"/>
+          <w14:ligatures w14:val="none"/>
+        </w:rPr>
+        <w:t xml:space="preserve">High level logic was correct but code wasn’t accurate </w:t>
+      </w:r>
+    </w:p>
+    <w:p>
+      <w:pPr>
+        <w:pStyle w:val="ListParagraph"/>
+        <w:numPr>
+          <w:ilvl w:val="1"/>
+          <w:numId w:val="3"/>
+        </w:numPr>
+        <w:spacing w:after="0" w:line="240" w:lineRule="auto"/>
+        <w:rPr>
+          <w:rFonts w:ascii="Times New Roman" w:eastAsia="Times New Roman" w:hAnsi="Times New Roman" w:cs="Times New Roman"/>
+          <w:kern w:val="0"/>
+          <w14:ligatures w14:val="none"/>
+        </w:rPr>
+      </w:pPr>
+      <w:r>
+        <w:rPr>
+          <w:rFonts w:ascii="Times New Roman" w:eastAsia="Times New Roman" w:hAnsi="Times New Roman" w:cs="Times New Roman"/>
+          <w:kern w:val="0"/>
+          <w14:ligatures w14:val="none"/>
+        </w:rPr>
+        <w:t>Speed calculation should be float</w:t>
+      </w:r>
+    </w:p>
+    <w:p>
+      <w:pPr>
+        <w:pStyle w:val="ListParagraph"/>
+        <w:numPr>
+          <w:ilvl w:val="1"/>
+          <w:numId w:val="3"/>
+        </w:numPr>
+        <w:spacing w:after="0" w:line="240" w:lineRule="auto"/>
+        <w:rPr>
+          <w:rFonts w:ascii="Times New Roman" w:eastAsia="Times New Roman" w:hAnsi="Times New Roman" w:cs="Times New Roman"/>
+          <w:kern w:val="0"/>
+          <w14:ligatures w14:val="none"/>
+        </w:rPr>
+      </w:pPr>
+      <w:r>
+        <w:rPr>
+          <w:rFonts w:ascii="Times New Roman" w:eastAsia="Times New Roman" w:hAnsi="Times New Roman" w:cs="Times New Roman"/>
+          <w:kern w:val="0"/>
+          <w14:ligatures w14:val="none"/>
+        </w:rPr>
+        <w:t xml:space="preserve">Stack top pop() should be next not the one head. As faster car following going to merge and adopt same speed as ahead car </w:t>
+      </w:r>
+    </w:p>
+    <w:p>
+      <w:pPr>
+        <w:spacing w:after="0" w:line="240" w:lineRule="auto"/>
+        <w:rPr>
+          <w:rFonts w:ascii="Times New Roman" w:eastAsia="Times New Roman" w:hAnsi="Times New Roman" w:cs="Times New Roman"/>
+          <w:kern w:val="0"/>
+          <w14:ligatures w14:val="none"/>
+        </w:rPr>
+      </w:pPr>
+    </w:p>
+    <w:p>
+      <w:pPr>
+        <w:spacing w:after="0" w:line="240" w:lineRule="auto"/>
+        <w:rPr>
+          <w:rFonts w:ascii="Times New Roman" w:eastAsia="Times New Roman" w:hAnsi="Times New Roman" w:cs="Times New Roman"/>
+          <w:kern w:val="0"/>
+          <w14:ligatures w14:val="none"/>
+        </w:rPr>
+      </w:pPr>
+      <w:r>
+        <w:rPr>
+          <w:rFonts w:ascii="Times New Roman" w:eastAsia="Times New Roman" w:hAnsi="Times New Roman" w:cs="Times New Roman"/>
+          <w:kern w:val="0"/>
+          <w14:ligatures w14:val="none"/>
+        </w:rPr>
+        <w:t xml:space="preserve">Note: remember when ever order matter think of Stack </w:t>
+      </w:r>
+    </w:p>
+    <w:p>
+      <w:pPr>
+        <w:spacing w:after="0" w:line="240" w:lineRule="auto"/>
+        <w:rPr>
+          <w:rFonts w:ascii="Times New Roman" w:eastAsia="Times New Roman" w:hAnsi="Times New Roman" w:cs="Times New Roman"/>
+          <w:kern w:val="0"/>
+          <w14:ligatures w14:val="none"/>
+        </w:rPr>
+      </w:pPr>
+      <w:r>
+        <w:rPr>
+          <w:rFonts w:ascii="Times New Roman" w:eastAsia="Times New Roman" w:hAnsi="Times New Roman" w:cs="Times New Roman"/>
+          <w:kern w:val="0"/>
+          <w14:ligatures w14:val="none"/>
+        </w:rPr>
+        <w:tab/>
+      </w:r>
     </w:p>
     <w:p/>
     <w:p/>
@@ -353,6 +483,119 @@
     </w:lvl>
   </w:abstractNum>
   <w:abstractNum w:abstractNumId="1" w15:restartNumberingAfterBreak="0">
+    <w:nsid w:val="76421CD5"/>
+    <w:multiLevelType w:val="hybridMultilevel"/>
+    <w:tmpl w:val="B240D488"/>
+    <w:lvl w:ilvl="0" w:tplc="04090001">
+      <w:start w:val="1"/>
+      <w:numFmt w:val="bullet"/>
+      <w:lvlText w:val=""/>
+      <w:lvlJc w:val="left"/>
+      <w:pPr>
+        <w:ind w:left="720" w:hanging="360"/>
+      </w:pPr>
+      <w:rPr>
+        <w:rFonts w:ascii="Symbol" w:hAnsi="Symbol" w:hint="default"/>
+      </w:rPr>
+    </w:lvl>
+    <w:lvl w:ilvl="1" w:tplc="04090003">
+      <w:start w:val="1"/>
+      <w:numFmt w:val="bullet"/>
+      <w:lvlText w:val="o"/>
+      <w:lvlJc w:val="left"/>
+      <w:pPr>
+        <w:ind w:left="1440" w:hanging="360"/>
+      </w:pPr>
+      <w:rPr>
+        <w:rFonts w:ascii="Courier New" w:hAnsi="Courier New" w:cs="Courier New" w:hint="default"/>
+      </w:rPr>
+    </w:lvl>
+    <w:lvl w:ilvl="2" w:tplc="04090005" w:tentative="1">
+      <w:start w:val="1"/>
+      <w:numFmt w:val="bullet"/>
+      <w:lvlText w:val=""/>
+      <w:lvlJc w:val="left"/>
+      <w:pPr>
+        <w:ind w:left="2160" w:hanging="360"/>
+      </w:pPr>
+      <w:rPr>
+        <w:rFonts w:ascii="Wingdings" w:hAnsi="Wingdings" w:hint="default"/>
+      </w:rPr>
+    </w:lvl>
+    <w:lvl w:ilvl="3" w:tplc="04090001" w:tentative="1">
+      <w:start w:val="1"/>
+      <w:numFmt w:val="bullet"/>
+      <w:lvlText w:val=""/>
+      <w:lvlJc w:val="left"/>
+      <w:pPr>
+        <w:ind w:left="2880" w:hanging="360"/>
+      </w:pPr>
+      <w:rPr>
+        <w:rFonts w:ascii="Symbol" w:hAnsi="Symbol" w:hint="default"/>
+      </w:rPr>
+    </w:lvl>
+    <w:lvl w:ilvl="4" w:tplc="04090003" w:tentative="1">
+      <w:start w:val="1"/>
+      <w:numFmt w:val="bullet"/>
+      <w:lvlText w:val="o"/>
+      <w:lvlJc w:val="left"/>
+      <w:pPr>
+        <w:ind w:left="3600" w:hanging="360"/>
+      </w:pPr>
+      <w:rPr>
+        <w:rFonts w:ascii="Courier New" w:hAnsi="Courier New" w:cs="Courier New" w:hint="default"/>
+      </w:rPr>
+    </w:lvl>
+    <w:lvl w:ilvl="5" w:tplc="04090005" w:tentative="1">
+      <w:start w:val="1"/>
+      <w:numFmt w:val="bullet"/>
+      <w:lvlText w:val=""/>
+      <w:lvlJc w:val="left"/>
+      <w:pPr>
+        <w:ind w:left="4320" w:hanging="360"/>
+      </w:pPr>
+      <w:rPr>
+        <w:rFonts w:ascii="Wingdings" w:hAnsi="Wingdings" w:hint="default"/>
+      </w:rPr>
+    </w:lvl>
+    <w:lvl w:ilvl="6" w:tplc="04090001" w:tentative="1">
+      <w:start w:val="1"/>
+      <w:numFmt w:val="bullet"/>
+      <w:lvlText w:val=""/>
+      <w:lvlJc w:val="left"/>
+      <w:pPr>
+        <w:ind w:left="5040" w:hanging="360"/>
+      </w:pPr>
+      <w:rPr>
+        <w:rFonts w:ascii="Symbol" w:hAnsi="Symbol" w:hint="default"/>
+      </w:rPr>
+    </w:lvl>
+    <w:lvl w:ilvl="7" w:tplc="04090003" w:tentative="1">
+      <w:start w:val="1"/>
+      <w:numFmt w:val="bullet"/>
+      <w:lvlText w:val="o"/>
+      <w:lvlJc w:val="left"/>
+      <w:pPr>
+        <w:ind w:left="5760" w:hanging="360"/>
+      </w:pPr>
+      <w:rPr>
+        <w:rFonts w:ascii="Courier New" w:hAnsi="Courier New" w:cs="Courier New" w:hint="default"/>
+      </w:rPr>
+    </w:lvl>
+    <w:lvl w:ilvl="8" w:tplc="04090005" w:tentative="1">
+      <w:start w:val="1"/>
+      <w:numFmt w:val="bullet"/>
+      <w:lvlText w:val=""/>
+      <w:lvlJc w:val="left"/>
+      <w:pPr>
+        <w:ind w:left="6480" w:hanging="360"/>
+      </w:pPr>
+      <w:rPr>
+        <w:rFonts w:ascii="Wingdings" w:hAnsi="Wingdings" w:hint="default"/>
+      </w:rPr>
+    </w:lvl>
+  </w:abstractNum>
+  <w:abstractNum w:abstractNumId="2" w15:restartNumberingAfterBreak="0">
     <w:nsid w:val="77BC3C58"/>
     <w:multiLevelType w:val="hybridMultilevel"/>
     <w:tmpl w:val="7CBA6D56"/>
@@ -445,6 +688,9 @@
     <w:abstractNumId w:val="0"/>
   </w:num>
   <w:num w:numId="2" w16cid:durableId="646402010">
+    <w:abstractNumId w:val="2"/>
+  </w:num>
+  <w:num w:numId="3" w16cid:durableId="458108153">
     <w:abstractNumId w:val="1"/>
   </w:num>
 </w:numbering>

</xml_diff>